<commit_message>
Update 5. Definicion caso de Pruebas.docx
</commit_message>
<xml_diff>
--- a/Cuestionario/5. Definicion caso de Pruebas.docx
+++ b/Cuestionario/5. Definicion caso de Pruebas.docx
@@ -193,6 +193,9 @@
       <w:r>
         <w:t xml:space="preserve"> Cuando la tierra esta seca entonces se activa independiente si sea noche o día</w:t>
       </w:r>
+      <w:r>
+        <w:t>.</w:t>
+      </w:r>
     </w:p>
     <w:p>
       <w:pPr>
@@ -222,6 +225,9 @@
       <w:r>
         <w:t>o la bomba está vacía</w:t>
       </w:r>
+      <w:r>
+        <w:t>.</w:t>
+      </w:r>
     </w:p>
     <w:p>
       <w:pPr>
@@ -245,6 +251,11 @@
       <w:r>
         <w:t xml:space="preserve"> Cuando la bomba este vacía no se activa</w:t>
       </w:r>
+      <w:r>
+        <w:t>.</w:t>
+      </w:r>
+      <w:bookmarkStart w:id="0" w:name="_GoBack"/>
+      <w:bookmarkEnd w:id="0"/>
     </w:p>
     <w:p>
       <w:pPr>
@@ -752,8 +763,6 @@
               </w:rPr>
               <w:t>Días</w:t>
             </w:r>
-            <w:bookmarkStart w:id="0" w:name="_GoBack"/>
-            <w:bookmarkEnd w:id="0"/>
           </w:p>
         </w:tc>
         <w:tc>

</xml_diff>